<commit_message>
Created some user stories
</commit_message>
<xml_diff>
--- a/SixGuys_Deliverable_0_UserStory_rumohr.docx
+++ b/SixGuys_Deliverable_0_UserStory_rumohr.docx
@@ -1,6 +1,6 @@
 
 <file path=word/document.xml><?xml version="1.0" encoding="utf-8"?>
-<w:document xmlns:wpc="http://schemas.microsoft.com/office/word/2010/wordprocessingCanvas" xmlns:cx="http://schemas.microsoft.com/office/drawing/2014/chartex" xmlns:cx1="http://schemas.microsoft.com/office/drawing/2015/9/8/chartex" xmlns:cx2="http://schemas.microsoft.com/office/drawing/2015/10/21/chartex" xmlns:cx3="http://schemas.microsoft.com/office/drawing/2016/5/9/chartex" xmlns:cx4="http://schemas.microsoft.com/office/drawing/2016/5/10/chartex" xmlns:cx5="http://schemas.microsoft.com/office/drawing/2016/5/11/chartex" xmlns:cx6="http://schemas.microsoft.com/office/drawing/2016/5/12/chartex" xmlns:cx7="http://schemas.microsoft.com/office/drawing/2016/5/13/chartex" xmlns:cx8="http://schemas.microsoft.com/office/drawing/2016/5/14/chartex" xmlns:mc="http://schemas.openxmlformats.org/markup-compatibility/2006" xmlns:aink="http://schemas.microsoft.com/office/drawing/2016/ink" xmlns:am3d="http://schemas.microsoft.com/office/drawing/2017/model3d" xmlns:o="urn:schemas-microsoft-com:office:office" xmlns:r="http://schemas.openxmlformats.org/officeDocument/2006/relationships" xmlns:m="http://schemas.openxmlformats.org/officeDocument/2006/math" xmlns:v="urn:schemas-microsoft-com:vml" xmlns:wp14="http://schemas.microsoft.com/office/word/2010/wordprocessingDrawing" xmlns:wp="http://schemas.openxmlformats.org/drawingml/2006/wordprocessingDrawing" xmlns:w10="urn:schemas-microsoft-com:office:word" xmlns:w="http://schemas.openxmlformats.org/wordprocessingml/2006/main" xmlns:w14="http://schemas.microsoft.com/office/word/2010/wordml" xmlns:w15="http://schemas.microsoft.com/office/word/2012/wordml" xmlns:w16cid="http://schemas.microsoft.com/office/word/2016/wordml/cid" xmlns:w16se="http://schemas.microsoft.com/office/word/2015/wordml/symex" xmlns:wpg="http://schemas.microsoft.com/office/word/2010/wordprocessingGroup" xmlns:wpi="http://schemas.microsoft.com/office/word/2010/wordprocessingInk" xmlns:wne="http://schemas.microsoft.com/office/word/2006/wordml" xmlns:wps="http://schemas.microsoft.com/office/word/2010/wordprocessingShape" mc:Ignorable="w14 w15 w16se w16cid wp14">
+<w:document xmlns:wpc="http://schemas.microsoft.com/office/word/2010/wordprocessingCanvas" xmlns:cx="http://schemas.microsoft.com/office/drawing/2014/chartex" xmlns:cx1="http://schemas.microsoft.com/office/drawing/2015/9/8/chartex" xmlns:cx2="http://schemas.microsoft.com/office/drawing/2015/10/21/chartex" xmlns:mc="http://schemas.openxmlformats.org/markup-compatibility/2006" xmlns:o="urn:schemas-microsoft-com:office:office" xmlns:r="http://schemas.openxmlformats.org/officeDocument/2006/relationships" xmlns:m="http://schemas.openxmlformats.org/officeDocument/2006/math" xmlns:v="urn:schemas-microsoft-com:vml" xmlns:wp14="http://schemas.microsoft.com/office/word/2010/wordprocessingDrawing" xmlns:wp="http://schemas.openxmlformats.org/drawingml/2006/wordprocessingDrawing" xmlns:w10="urn:schemas-microsoft-com:office:word" xmlns:w="http://schemas.openxmlformats.org/wordprocessingml/2006/main" xmlns:w14="http://schemas.microsoft.com/office/word/2010/wordml" xmlns:w15="http://schemas.microsoft.com/office/word/2012/wordml" xmlns:w16se="http://schemas.microsoft.com/office/word/2015/wordml/symex" xmlns:wpg="http://schemas.microsoft.com/office/word/2010/wordprocessingGroup" xmlns:wpi="http://schemas.microsoft.com/office/word/2010/wordprocessingInk" xmlns:wne="http://schemas.microsoft.com/office/word/2006/wordml" xmlns:wps="http://schemas.microsoft.com/office/word/2010/wordprocessingShape" mc:Ignorable="w14 w15 w16se wp14">
   <w:body>
     <w:p>
       <w:pPr>
@@ -91,7 +91,7 @@
               </wp:anchor>
             </w:drawing>
           </mc:Choice>
-          <mc:Fallback>
+          <mc:Fallback xmlns:cx3="http://schemas.microsoft.com/office/drawing/2016/5/9/chartex" xmlns:cx4="http://schemas.microsoft.com/office/drawing/2016/5/10/chartex" xmlns:cx5="http://schemas.microsoft.com/office/drawing/2016/5/11/chartex" xmlns:cx6="http://schemas.microsoft.com/office/drawing/2016/5/12/chartex" xmlns:cx7="http://schemas.microsoft.com/office/drawing/2016/5/13/chartex" xmlns:cx8="http://schemas.microsoft.com/office/drawing/2016/5/14/chartex" xmlns:aink="http://schemas.microsoft.com/office/drawing/2016/ink" xmlns:am3d="http://schemas.microsoft.com/office/drawing/2017/model3d" xmlns:w16cid="http://schemas.microsoft.com/office/word/2016/wordml/cid">
             <w:pict>
               <v:line w14:anchorId="1F689325" id="Straight Connector 2" o:spid="_x0000_s1026" style="position:absolute;z-index:251659264;visibility:visible;mso-wrap-style:square;mso-width-percent:0;mso-height-percent:0;mso-wrap-distance-left:9pt;mso-wrap-distance-top:0;mso-wrap-distance-right:9pt;mso-wrap-distance-bottom:0;mso-position-horizontal:right;mso-position-horizontal-relative:margin;mso-position-vertical:absolute;mso-position-vertical-relative:text;mso-width-percent:0;mso-height-percent:0;mso-width-relative:margin;mso-height-relative:margin" from="458.55pt,19.65pt" to="968.3pt,19.65pt" o:gfxdata="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" strokecolor="#214221" strokeweight="1.5pt">
                 <v:stroke joinstyle="miter"/>
@@ -271,7 +271,7 @@
 </file>
 
 <file path=word/endnotes.xml><?xml version="1.0" encoding="utf-8"?>
-<w:endnotes xmlns:wpc="http://schemas.microsoft.com/office/word/2010/wordprocessingCanvas" xmlns:cx="http://schemas.microsoft.com/office/drawing/2014/chartex" xmlns:cx1="http://schemas.microsoft.com/office/drawing/2015/9/8/chartex" xmlns:cx2="http://schemas.microsoft.com/office/drawing/2015/10/21/chartex" xmlns:cx3="http://schemas.microsoft.com/office/drawing/2016/5/9/chartex" xmlns:cx4="http://schemas.microsoft.com/office/drawing/2016/5/10/chartex" xmlns:cx5="http://schemas.microsoft.com/office/drawing/2016/5/11/chartex" xmlns:cx6="http://schemas.microsoft.com/office/drawing/2016/5/12/chartex" xmlns:cx7="http://schemas.microsoft.com/office/drawing/2016/5/13/chartex" xmlns:cx8="http://schemas.microsoft.com/office/drawing/2016/5/14/chartex" xmlns:mc="http://schemas.openxmlformats.org/markup-compatibility/2006" xmlns:aink="http://schemas.microsoft.com/office/drawing/2016/ink" xmlns:am3d="http://schemas.microsoft.com/office/drawing/2017/model3d" xmlns:o="urn:schemas-microsoft-com:office:office" xmlns:r="http://schemas.openxmlformats.org/officeDocument/2006/relationships" xmlns:m="http://schemas.openxmlformats.org/officeDocument/2006/math" xmlns:v="urn:schemas-microsoft-com:vml" xmlns:wp14="http://schemas.microsoft.com/office/word/2010/wordprocessingDrawing" xmlns:wp="http://schemas.openxmlformats.org/drawingml/2006/wordprocessingDrawing" xmlns:w10="urn:schemas-microsoft-com:office:word" xmlns:w="http://schemas.openxmlformats.org/wordprocessingml/2006/main" xmlns:w14="http://schemas.microsoft.com/office/word/2010/wordml" xmlns:w15="http://schemas.microsoft.com/office/word/2012/wordml" xmlns:w16cid="http://schemas.microsoft.com/office/word/2016/wordml/cid" xmlns:w16se="http://schemas.microsoft.com/office/word/2015/wordml/symex" xmlns:wpg="http://schemas.microsoft.com/office/word/2010/wordprocessingGroup" xmlns:wpi="http://schemas.microsoft.com/office/word/2010/wordprocessingInk" xmlns:wne="http://schemas.microsoft.com/office/word/2006/wordml" xmlns:wps="http://schemas.microsoft.com/office/word/2010/wordprocessingShape" mc:Ignorable="w14 w15 w16se w16cid wp14">
+<w:endnotes xmlns:wpc="http://schemas.microsoft.com/office/word/2010/wordprocessingCanvas" xmlns:cx="http://schemas.microsoft.com/office/drawing/2014/chartex" xmlns:cx1="http://schemas.microsoft.com/office/drawing/2015/9/8/chartex" xmlns:cx2="http://schemas.microsoft.com/office/drawing/2015/10/21/chartex" xmlns:mc="http://schemas.openxmlformats.org/markup-compatibility/2006" xmlns:o="urn:schemas-microsoft-com:office:office" xmlns:r="http://schemas.openxmlformats.org/officeDocument/2006/relationships" xmlns:m="http://schemas.openxmlformats.org/officeDocument/2006/math" xmlns:v="urn:schemas-microsoft-com:vml" xmlns:wp14="http://schemas.microsoft.com/office/word/2010/wordprocessingDrawing" xmlns:wp="http://schemas.openxmlformats.org/drawingml/2006/wordprocessingDrawing" xmlns:w10="urn:schemas-microsoft-com:office:word" xmlns:w="http://schemas.openxmlformats.org/wordprocessingml/2006/main" xmlns:w14="http://schemas.microsoft.com/office/word/2010/wordml" xmlns:w15="http://schemas.microsoft.com/office/word/2012/wordml" xmlns:w16se="http://schemas.microsoft.com/office/word/2015/wordml/symex" xmlns:wpg="http://schemas.microsoft.com/office/word/2010/wordprocessingGroup" xmlns:wpi="http://schemas.microsoft.com/office/word/2010/wordprocessingInk" xmlns:wne="http://schemas.microsoft.com/office/word/2006/wordml" xmlns:wps="http://schemas.microsoft.com/office/word/2010/wordprocessingShape" mc:Ignorable="w14 w15 w16se wp14">
   <w:endnote w:type="separator" w:id="-1">
     <w:p>
       <w:pPr>
@@ -296,7 +296,7 @@
 </file>
 
 <file path=word/footnotes.xml><?xml version="1.0" encoding="utf-8"?>
-<w:footnotes xmlns:wpc="http://schemas.microsoft.com/office/word/2010/wordprocessingCanvas" xmlns:cx="http://schemas.microsoft.com/office/drawing/2014/chartex" xmlns:cx1="http://schemas.microsoft.com/office/drawing/2015/9/8/chartex" xmlns:cx2="http://schemas.microsoft.com/office/drawing/2015/10/21/chartex" xmlns:cx3="http://schemas.microsoft.com/office/drawing/2016/5/9/chartex" xmlns:cx4="http://schemas.microsoft.com/office/drawing/2016/5/10/chartex" xmlns:cx5="http://schemas.microsoft.com/office/drawing/2016/5/11/chartex" xmlns:cx6="http://schemas.microsoft.com/office/drawing/2016/5/12/chartex" xmlns:cx7="http://schemas.microsoft.com/office/drawing/2016/5/13/chartex" xmlns:cx8="http://schemas.microsoft.com/office/drawing/2016/5/14/chartex" xmlns:mc="http://schemas.openxmlformats.org/markup-compatibility/2006" xmlns:aink="http://schemas.microsoft.com/office/drawing/2016/ink" xmlns:am3d="http://schemas.microsoft.com/office/drawing/2017/model3d" xmlns:o="urn:schemas-microsoft-com:office:office" xmlns:r="http://schemas.openxmlformats.org/officeDocument/2006/relationships" xmlns:m="http://schemas.openxmlformats.org/officeDocument/2006/math" xmlns:v="urn:schemas-microsoft-com:vml" xmlns:wp14="http://schemas.microsoft.com/office/word/2010/wordprocessingDrawing" xmlns:wp="http://schemas.openxmlformats.org/drawingml/2006/wordprocessingDrawing" xmlns:w10="urn:schemas-microsoft-com:office:word" xmlns:w="http://schemas.openxmlformats.org/wordprocessingml/2006/main" xmlns:w14="http://schemas.microsoft.com/office/word/2010/wordml" xmlns:w15="http://schemas.microsoft.com/office/word/2012/wordml" xmlns:w16cid="http://schemas.microsoft.com/office/word/2016/wordml/cid" xmlns:w16se="http://schemas.microsoft.com/office/word/2015/wordml/symex" xmlns:wpg="http://schemas.microsoft.com/office/word/2010/wordprocessingGroup" xmlns:wpi="http://schemas.microsoft.com/office/word/2010/wordprocessingInk" xmlns:wne="http://schemas.microsoft.com/office/word/2006/wordml" xmlns:wps="http://schemas.microsoft.com/office/word/2010/wordprocessingShape" mc:Ignorable="w14 w15 w16se w16cid wp14">
+<w:footnotes xmlns:wpc="http://schemas.microsoft.com/office/word/2010/wordprocessingCanvas" xmlns:cx="http://schemas.microsoft.com/office/drawing/2014/chartex" xmlns:cx1="http://schemas.microsoft.com/office/drawing/2015/9/8/chartex" xmlns:cx2="http://schemas.microsoft.com/office/drawing/2015/10/21/chartex" xmlns:mc="http://schemas.openxmlformats.org/markup-compatibility/2006" xmlns:o="urn:schemas-microsoft-com:office:office" xmlns:r="http://schemas.openxmlformats.org/officeDocument/2006/relationships" xmlns:m="http://schemas.openxmlformats.org/officeDocument/2006/math" xmlns:v="urn:schemas-microsoft-com:vml" xmlns:wp14="http://schemas.microsoft.com/office/word/2010/wordprocessingDrawing" xmlns:wp="http://schemas.openxmlformats.org/drawingml/2006/wordprocessingDrawing" xmlns:w10="urn:schemas-microsoft-com:office:word" xmlns:w="http://schemas.openxmlformats.org/wordprocessingml/2006/main" xmlns:w14="http://schemas.microsoft.com/office/word/2010/wordml" xmlns:w15="http://schemas.microsoft.com/office/word/2012/wordml" xmlns:w16se="http://schemas.microsoft.com/office/word/2015/wordml/symex" xmlns:wpg="http://schemas.microsoft.com/office/word/2010/wordprocessingGroup" xmlns:wpi="http://schemas.microsoft.com/office/word/2010/wordprocessingInk" xmlns:wne="http://schemas.microsoft.com/office/word/2006/wordml" xmlns:wps="http://schemas.microsoft.com/office/word/2010/wordprocessingShape" mc:Ignorable="w14 w15 w16se wp14">
   <w:footnote w:type="separator" w:id="-1">
     <w:p>
       <w:pPr>
@@ -321,7 +321,7 @@
 </file>
 
 <file path=word/numbering.xml><?xml version="1.0" encoding="utf-8"?>
-<w:numbering xmlns:wpc="http://schemas.microsoft.com/office/word/2010/wordprocessingCanvas" xmlns:cx="http://schemas.microsoft.com/office/drawing/2014/chartex" xmlns:cx1="http://schemas.microsoft.com/office/drawing/2015/9/8/chartex" xmlns:cx2="http://schemas.microsoft.com/office/drawing/2015/10/21/chartex" xmlns:cx3="http://schemas.microsoft.com/office/drawing/2016/5/9/chartex" xmlns:cx4="http://schemas.microsoft.com/office/drawing/2016/5/10/chartex" xmlns:cx5="http://schemas.microsoft.com/office/drawing/2016/5/11/chartex" xmlns:cx6="http://schemas.microsoft.com/office/drawing/2016/5/12/chartex" xmlns:cx7="http://schemas.microsoft.com/office/drawing/2016/5/13/chartex" xmlns:cx8="http://schemas.microsoft.com/office/drawing/2016/5/14/chartex" xmlns:mc="http://schemas.openxmlformats.org/markup-compatibility/2006" xmlns:aink="http://schemas.microsoft.com/office/drawing/2016/ink" xmlns:am3d="http://schemas.microsoft.com/office/drawing/2017/model3d" xmlns:o="urn:schemas-microsoft-com:office:office" xmlns:r="http://schemas.openxmlformats.org/officeDocument/2006/relationships" xmlns:m="http://schemas.openxmlformats.org/officeDocument/2006/math" xmlns:v="urn:schemas-microsoft-com:vml" xmlns:wp14="http://schemas.microsoft.com/office/word/2010/wordprocessingDrawing" xmlns:wp="http://schemas.openxmlformats.org/drawingml/2006/wordprocessingDrawing" xmlns:w10="urn:schemas-microsoft-com:office:word" xmlns:w="http://schemas.openxmlformats.org/wordprocessingml/2006/main" xmlns:w14="http://schemas.microsoft.com/office/word/2010/wordml" xmlns:w15="http://schemas.microsoft.com/office/word/2012/wordml" xmlns:w16cid="http://schemas.microsoft.com/office/word/2016/wordml/cid" xmlns:w16se="http://schemas.microsoft.com/office/word/2015/wordml/symex" xmlns:wpg="http://schemas.microsoft.com/office/word/2010/wordprocessingGroup" xmlns:wpi="http://schemas.microsoft.com/office/word/2010/wordprocessingInk" xmlns:wne="http://schemas.microsoft.com/office/word/2006/wordml" xmlns:wps="http://schemas.microsoft.com/office/word/2010/wordprocessingShape" mc:Ignorable="w14 w15 w16se w16cid wp14">
+<w:numbering xmlns:wpc="http://schemas.microsoft.com/office/word/2010/wordprocessingCanvas" xmlns:cx="http://schemas.microsoft.com/office/drawing/2014/chartex" xmlns:cx1="http://schemas.microsoft.com/office/drawing/2015/9/8/chartex" xmlns:cx2="http://schemas.microsoft.com/office/drawing/2015/10/21/chartex" xmlns:mc="http://schemas.openxmlformats.org/markup-compatibility/2006" xmlns:o="urn:schemas-microsoft-com:office:office" xmlns:r="http://schemas.openxmlformats.org/officeDocument/2006/relationships" xmlns:m="http://schemas.openxmlformats.org/officeDocument/2006/math" xmlns:v="urn:schemas-microsoft-com:vml" xmlns:wp14="http://schemas.microsoft.com/office/word/2010/wordprocessingDrawing" xmlns:wp="http://schemas.openxmlformats.org/drawingml/2006/wordprocessingDrawing" xmlns:w10="urn:schemas-microsoft-com:office:word" xmlns:w="http://schemas.openxmlformats.org/wordprocessingml/2006/main" xmlns:w14="http://schemas.microsoft.com/office/word/2010/wordml" xmlns:w15="http://schemas.microsoft.com/office/word/2012/wordml" xmlns:w16se="http://schemas.microsoft.com/office/word/2015/wordml/symex" xmlns:wpg="http://schemas.microsoft.com/office/word/2010/wordprocessingGroup" xmlns:wpi="http://schemas.microsoft.com/office/word/2010/wordprocessingInk" xmlns:wne="http://schemas.microsoft.com/office/word/2006/wordml" xmlns:wps="http://schemas.microsoft.com/office/word/2010/wordprocessingShape" mc:Ignorable="w14 w15 w16se wp14">
   <w:abstractNum w:abstractNumId="0" w15:restartNumberingAfterBreak="0">
     <w:nsid w:val="0C2507A3"/>
     <w:multiLevelType w:val="hybridMultilevel"/>
@@ -558,7 +558,7 @@
 </file>
 
 <file path=word/styles.xml><?xml version="1.0" encoding="utf-8"?>
-<w:styles xmlns:mc="http://schemas.openxmlformats.org/markup-compatibility/2006" xmlns:r="http://schemas.openxmlformats.org/officeDocument/2006/relationships" xmlns:w="http://schemas.openxmlformats.org/wordprocessingml/2006/main" xmlns:w14="http://schemas.microsoft.com/office/word/2010/wordml" xmlns:w15="http://schemas.microsoft.com/office/word/2012/wordml" xmlns:w16cid="http://schemas.microsoft.com/office/word/2016/wordml/cid" xmlns:w16se="http://schemas.microsoft.com/office/word/2015/wordml/symex" mc:Ignorable="w14 w15 w16se w16cid">
+<w:styles xmlns:mc="http://schemas.openxmlformats.org/markup-compatibility/2006" xmlns:r="http://schemas.openxmlformats.org/officeDocument/2006/relationships" xmlns:w="http://schemas.openxmlformats.org/wordprocessingml/2006/main" xmlns:w14="http://schemas.microsoft.com/office/word/2010/wordml" xmlns:w15="http://schemas.microsoft.com/office/word/2012/wordml" xmlns:w16se="http://schemas.microsoft.com/office/word/2015/wordml/symex" mc:Ignorable="w14 w15 w16se">
   <w:docDefaults>
     <w:rPrDefault>
       <w:rPr>
@@ -574,7 +574,7 @@
       </w:pPr>
     </w:pPrDefault>
   </w:docDefaults>
-  <w:latentStyles w:defLockedState="0" w:defUIPriority="99" w:defSemiHidden="0" w:defUnhideWhenUsed="0" w:defQFormat="0" w:count="376">
+  <w:latentStyles w:defLockedState="0" w:defUIPriority="99" w:defSemiHidden="0" w:defUnhideWhenUsed="0" w:defQFormat="0" w:count="372">
     <w:lsdException w:name="Normal" w:uiPriority="0" w:qFormat="1"/>
     <w:lsdException w:name="heading 1" w:uiPriority="9" w:qFormat="1"/>
     <w:lsdException w:name="heading 2" w:semiHidden="1" w:uiPriority="9" w:unhideWhenUsed="1" w:qFormat="1"/>
@@ -947,10 +947,6 @@
     <w:lsdException w:name="List Table 6 Colorful Accent 6" w:uiPriority="51"/>
     <w:lsdException w:name="List Table 7 Colorful Accent 6" w:uiPriority="52"/>
     <w:lsdException w:name="Mention" w:semiHidden="1" w:unhideWhenUsed="1"/>
-    <w:lsdException w:name="Smart Hyperlink" w:semiHidden="1" w:unhideWhenUsed="1"/>
-    <w:lsdException w:name="Hashtag" w:semiHidden="1" w:unhideWhenUsed="1"/>
-    <w:lsdException w:name="Unresolved Mention" w:semiHidden="1" w:unhideWhenUsed="1"/>
-    <w:lsdException w:name="Smart Link" w:semiHidden="1" w:unhideWhenUsed="1"/>
   </w:latentStyles>
   <w:style w:type="paragraph" w:default="1" w:styleId="Normal">
     <w:name w:val="Normal"/>

</xml_diff>